<commit_message>
Added the coordinates and grid class with restrict routines for MG. 3D ADI has been tested for 3D cosine modes. About to try to remove griddata from all routines inside MHDSolver. Added documentation.
</commit_message>
<xml_diff>
--- a/__documentation/Solvers/Poisson Solver/MOONS - Multigrid Implementation.docx
+++ b/__documentation/Solvers/Poisson Solver/MOONS - Multigrid Implementation.docx
@@ -13,41 +13,1052 @@
     </w:p>
     <w:p>
       <w:r>
-        <w:t xml:space="preserve">This document explains how the </w:t>
-      </w:r>
-      <w:proofErr w:type="spellStart"/>
-      <w:r>
-        <w:t>myMG</w:t>
-      </w:r>
-      <w:proofErr w:type="spellEnd"/>
-      <w:r>
-        <w:t xml:space="preserve"> module was developed.</w:t>
-      </w:r>
+        <w:t>The MOONS Multi-Grid (MG) method is a node-based geometric MG solver to solve the equation</w:t>
+      </w:r>
+    </w:p>
+    <w:p>
+      <m:oMathPara>
+        <m:oMath>
+          <m:sSup>
+            <m:sSupPr>
+              <m:ctrlPr>
+                <w:rPr>
+                  <w:rFonts w:ascii="Cambria Math" w:hAnsi="Cambria Math"/>
+                  <w:i/>
+                </w:rPr>
+              </m:ctrlPr>
+            </m:sSupPr>
+            <m:e>
+              <m:r>
+                <m:rPr>
+                  <m:sty m:val="p"/>
+                </m:rPr>
+                <w:rPr>
+                  <w:rFonts w:ascii="Cambria Math" w:hAnsi="Cambria Math"/>
+                </w:rPr>
+                <m:t>∇</m:t>
+              </m:r>
+              <m:ctrlPr>
+                <w:rPr>
+                  <w:rFonts w:ascii="Cambria Math" w:hAnsi="Cambria Math"/>
+                </w:rPr>
+              </m:ctrlPr>
+            </m:e>
+            <m:sup>
+              <m:r>
+                <w:rPr>
+                  <w:rFonts w:ascii="Cambria Math" w:hAnsi="Cambria Math"/>
+                </w:rPr>
+                <m:t>2</m:t>
+              </m:r>
+            </m:sup>
+          </m:sSup>
+          <m:r>
+            <w:rPr>
+              <w:rFonts w:ascii="Cambria Math" w:hAnsi="Cambria Math"/>
+            </w:rPr>
+            <m:t>u=f</m:t>
+          </m:r>
+        </m:oMath>
+      </m:oMathPara>
     </w:p>
     <w:p>
       <w:pPr>
         <w:pStyle w:val="Heading1"/>
       </w:pPr>
-      <w:proofErr w:type="spellStart"/>
-      <w:r>
-        <w:t>Prolongate</w:t>
-      </w:r>
-      <w:proofErr w:type="spellEnd"/>
-      <w:r>
-        <w:t xml:space="preserve"> (interpolation)</w:t>
-      </w:r>
-    </w:p>
-    <w:p>
-      <w:r>
-        <w:t xml:space="preserve">In order to </w:t>
-      </w:r>
-      <w:proofErr w:type="spellStart"/>
-      <w:r>
-        <w:t>prolongate</w:t>
-      </w:r>
-      <w:proofErr w:type="spellEnd"/>
-      <w:r>
-        <w:t>, a routine was developed to linearly interpolate along one direction</w:t>
+      <w:r>
+        <w:t>Number of levels</w:t>
+      </w:r>
+    </w:p>
+    <w:p>
+      <w:r>
+        <w:t>In MOONS, the number of levels is a fixed and prescribed value. The shape of the jth level is</w:t>
+      </w:r>
+    </w:p>
+    <w:p>
+      <m:oMathPara>
+        <m:oMath>
+          <m:sSub>
+            <m:sSubPr>
+              <m:ctrlPr>
+                <w:rPr>
+                  <w:rFonts w:ascii="Cambria Math" w:hAnsi="Cambria Math"/>
+                  <w:i/>
+                </w:rPr>
+              </m:ctrlPr>
+            </m:sSubPr>
+            <m:e>
+              <m:r>
+                <w:rPr>
+                  <w:rFonts w:ascii="Cambria Math" w:hAnsi="Cambria Math"/>
+                </w:rPr>
+                <m:t>s</m:t>
+              </m:r>
+            </m:e>
+            <m:sub>
+              <m:r>
+                <w:rPr>
+                  <w:rFonts w:ascii="Cambria Math" w:hAnsi="Cambria Math"/>
+                </w:rPr>
+                <m:t>j</m:t>
+              </m:r>
+            </m:sub>
+          </m:sSub>
+          <m:r>
+            <w:rPr>
+              <w:rFonts w:ascii="Cambria Math" w:hAnsi="Cambria Math"/>
+            </w:rPr>
+            <m:t>=ceiling</m:t>
+          </m:r>
+          <m:d>
+            <m:dPr>
+              <m:ctrlPr>
+                <w:rPr>
+                  <w:rFonts w:ascii="Cambria Math" w:hAnsi="Cambria Math"/>
+                  <w:i/>
+                </w:rPr>
+              </m:ctrlPr>
+            </m:dPr>
+            <m:e>
+              <m:f>
+                <m:fPr>
+                  <m:ctrlPr>
+                    <w:rPr>
+                      <w:rFonts w:ascii="Cambria Math" w:hAnsi="Cambria Math"/>
+                      <w:i/>
+                    </w:rPr>
+                  </m:ctrlPr>
+                </m:fPr>
+                <m:num>
+                  <m:sSub>
+                    <m:sSubPr>
+                      <m:ctrlPr>
+                        <w:rPr>
+                          <w:rFonts w:ascii="Cambria Math" w:hAnsi="Cambria Math"/>
+                          <w:i/>
+                        </w:rPr>
+                      </m:ctrlPr>
+                    </m:sSubPr>
+                    <m:e>
+                      <m:r>
+                        <w:rPr>
+                          <w:rFonts w:ascii="Cambria Math" w:hAnsi="Cambria Math"/>
+                        </w:rPr>
+                        <m:t>s</m:t>
+                      </m:r>
+                    </m:e>
+                    <m:sub>
+                      <m:r>
+                        <w:rPr>
+                          <w:rFonts w:ascii="Cambria Math" w:hAnsi="Cambria Math"/>
+                        </w:rPr>
+                        <m:t>0</m:t>
+                      </m:r>
+                    </m:sub>
+                  </m:sSub>
+                </m:num>
+                <m:den>
+                  <m:sSup>
+                    <m:sSupPr>
+                      <m:ctrlPr>
+                        <w:rPr>
+                          <w:rFonts w:ascii="Cambria Math" w:hAnsi="Cambria Math"/>
+                          <w:i/>
+                        </w:rPr>
+                      </m:ctrlPr>
+                    </m:sSupPr>
+                    <m:e>
+                      <m:r>
+                        <w:rPr>
+                          <w:rFonts w:ascii="Cambria Math" w:hAnsi="Cambria Math"/>
+                        </w:rPr>
+                        <m:t>2</m:t>
+                      </m:r>
+                    </m:e>
+                    <m:sup>
+                      <m:r>
+                        <w:rPr>
+                          <w:rFonts w:ascii="Cambria Math" w:hAnsi="Cambria Math"/>
+                        </w:rPr>
+                        <m:t>j-1</m:t>
+                      </m:r>
+                    </m:sup>
+                  </m:sSup>
+                </m:den>
+              </m:f>
+            </m:e>
+          </m:d>
+        </m:oMath>
+      </m:oMathPara>
+    </w:p>
+    <w:p>
+      <w:r>
+        <w:t>Where</w:t>
+      </w:r>
+    </w:p>
+    <w:p>
+      <w:pPr>
+        <w:jc w:val="center"/>
+        <w:rPr>
+          <w:rFonts w:eastAsiaTheme="minorEastAsia"/>
+        </w:rPr>
+      </w:pPr>
+      <m:oMathPara>
+        <m:oMath>
+          <m:sSub>
+            <m:sSubPr>
+              <m:ctrlPr>
+                <w:rPr>
+                  <w:rFonts w:ascii="Cambria Math" w:hAnsi="Cambria Math"/>
+                  <w:i/>
+                </w:rPr>
+              </m:ctrlPr>
+            </m:sSubPr>
+            <m:e>
+              <m:r>
+                <w:rPr>
+                  <w:rFonts w:ascii="Cambria Math" w:hAnsi="Cambria Math"/>
+                </w:rPr>
+                <m:t>s</m:t>
+              </m:r>
+            </m:e>
+            <m:sub>
+              <m:r>
+                <w:rPr>
+                  <w:rFonts w:ascii="Cambria Math" w:hAnsi="Cambria Math"/>
+                </w:rPr>
+                <m:t>0</m:t>
+              </m:r>
+            </m:sub>
+          </m:sSub>
+          <m:r>
+            <w:rPr>
+              <w:rFonts w:ascii="Cambria Math" w:hAnsi="Cambria Math"/>
+            </w:rPr>
+            <m:t>=shape(u)</m:t>
+          </m:r>
+        </m:oMath>
+      </m:oMathPara>
+    </w:p>
+    <w:p>
+      <w:pPr>
+        <w:pStyle w:val="Heading1"/>
+      </w:pPr>
+      <w:r>
+        <w:t>Restriction</w:t>
+      </w:r>
+    </w:p>
+    <w:p>
+      <w:r>
+        <w:t>When the number of nodes in a given direction is odd, restriction is straight forward. But when the number of nodes in a given direction is even, interpolation to an odd grid is necessary first to ensure symmetry of the function and BCs. To be clear</w:t>
+      </w:r>
+    </w:p>
+    <w:p>
+      <w:pPr>
+        <w:pStyle w:val="Heading2"/>
+      </w:pPr>
+      <w:r>
+        <w:t>Restriction of odd number of nodes</w:t>
+      </w:r>
+    </w:p>
+    <w:p>
+      <w:r>
+        <w:t xml:space="preserve">Here, restriction is straight forward. </w:t>
+      </w:r>
+      <w:r>
+        <w:t xml:space="preserve">If </w:t>
+      </w:r>
+      <m:oMath>
+        <m:sSub>
+          <m:sSubPr>
+            <m:ctrlPr>
+              <w:rPr>
+                <w:rFonts w:ascii="Cambria Math" w:hAnsi="Cambria Math"/>
+                <w:i/>
+              </w:rPr>
+            </m:ctrlPr>
+          </m:sSubPr>
+          <m:e>
+            <m:r>
+              <w:rPr>
+                <w:rFonts w:ascii="Cambria Math" w:hAnsi="Cambria Math"/>
+              </w:rPr>
+              <m:t>s</m:t>
+            </m:r>
+          </m:e>
+          <m:sub>
+            <m:r>
+              <w:rPr>
+                <w:rFonts w:ascii="Cambria Math" w:hAnsi="Cambria Math"/>
+              </w:rPr>
+              <m:t>j</m:t>
+            </m:r>
+          </m:sub>
+        </m:sSub>
+        <m:r>
+          <w:rPr>
+            <w:rFonts w:ascii="Cambria Math" w:hAnsi="Cambria Math"/>
+          </w:rPr>
+          <m:t>≥1</m:t>
+        </m:r>
+      </m:oMath>
+      <w:r>
+        <w:rPr>
+          <w:rFonts w:eastAsiaTheme="minorEastAsia"/>
+        </w:rPr>
+        <w:t xml:space="preserve"> and i</w:t>
+      </w:r>
+      <w:r>
+        <w:t xml:space="preserve">f the shape of </w:t>
+      </w:r>
+      <m:oMath>
+        <m:sSub>
+          <m:sSubPr>
+            <m:ctrlPr>
+              <w:rPr>
+                <w:rFonts w:ascii="Cambria Math" w:hAnsi="Cambria Math"/>
+                <w:i/>
+              </w:rPr>
+            </m:ctrlPr>
+          </m:sSubPr>
+          <m:e>
+            <m:r>
+              <w:rPr>
+                <w:rFonts w:ascii="Cambria Math" w:hAnsi="Cambria Math"/>
+              </w:rPr>
+              <m:t>s</m:t>
+            </m:r>
+          </m:e>
+          <m:sub>
+            <m:r>
+              <w:rPr>
+                <w:rFonts w:ascii="Cambria Math" w:hAnsi="Cambria Math"/>
+              </w:rPr>
+              <m:t>j</m:t>
+            </m:r>
+          </m:sub>
+        </m:sSub>
+      </m:oMath>
+      <w:r>
+        <w:rPr>
+          <w:rFonts w:eastAsiaTheme="minorEastAsia"/>
+        </w:rPr>
+        <w:t xml:space="preserve"> is odd there will be a remainder. But since the ceiling is taken from</w:t>
+      </w:r>
+      <w:r>
+        <w:t xml:space="preserve"> section 1, it can be seen that the </w:t>
+      </w:r>
+      <m:oMath>
+        <m:r>
+          <w:rPr>
+            <w:rFonts w:ascii="Cambria Math" w:hAnsi="Cambria Math"/>
+          </w:rPr>
+          <m:t>j+1</m:t>
+        </m:r>
+      </m:oMath>
+      <w:r>
+        <w:rPr>
+          <w:rFonts w:eastAsiaTheme="minorEastAsia"/>
+        </w:rPr>
+        <w:t xml:space="preserve"> level has shape (along a given direction)</w:t>
+      </w:r>
+    </w:p>
+    <w:p>
+      <w:pPr>
+        <w:jc w:val="center"/>
+        <w:rPr>
+          <w:rFonts w:eastAsiaTheme="minorEastAsia"/>
+        </w:rPr>
+      </w:pPr>
+      <m:oMathPara>
+        <m:oMath>
+          <m:sSub>
+            <m:sSubPr>
+              <m:ctrlPr>
+                <w:rPr>
+                  <w:rFonts w:ascii="Cambria Math" w:hAnsi="Cambria Math"/>
+                  <w:i/>
+                </w:rPr>
+              </m:ctrlPr>
+            </m:sSubPr>
+            <m:e>
+              <m:r>
+                <w:rPr>
+                  <w:rFonts w:ascii="Cambria Math" w:hAnsi="Cambria Math"/>
+                </w:rPr>
+                <m:t>s</m:t>
+              </m:r>
+            </m:e>
+            <m:sub>
+              <m:r>
+                <w:rPr>
+                  <w:rFonts w:ascii="Cambria Math" w:hAnsi="Cambria Math"/>
+                </w:rPr>
+                <m:t>j+1</m:t>
+              </m:r>
+            </m:sub>
+          </m:sSub>
+          <m:r>
+            <w:rPr>
+              <w:rFonts w:ascii="Cambria Math" w:hAnsi="Cambria Math"/>
+            </w:rPr>
+            <m:t>=</m:t>
+          </m:r>
+          <m:f>
+            <m:fPr>
+              <m:ctrlPr>
+                <w:rPr>
+                  <w:rFonts w:ascii="Cambria Math" w:hAnsi="Cambria Math"/>
+                  <w:i/>
+                </w:rPr>
+              </m:ctrlPr>
+            </m:fPr>
+            <m:num>
+              <m:sSub>
+                <m:sSubPr>
+                  <m:ctrlPr>
+                    <w:rPr>
+                      <w:rFonts w:ascii="Cambria Math" w:hAnsi="Cambria Math"/>
+                      <w:i/>
+                    </w:rPr>
+                  </m:ctrlPr>
+                </m:sSubPr>
+                <m:e>
+                  <m:r>
+                    <w:rPr>
+                      <w:rFonts w:ascii="Cambria Math" w:hAnsi="Cambria Math"/>
+                    </w:rPr>
+                    <m:t>s</m:t>
+                  </m:r>
+                </m:e>
+                <m:sub>
+                  <m:r>
+                    <w:rPr>
+                      <w:rFonts w:ascii="Cambria Math" w:hAnsi="Cambria Math"/>
+                    </w:rPr>
+                    <m:t>j</m:t>
+                  </m:r>
+                </m:sub>
+              </m:sSub>
+              <m:r>
+                <w:rPr>
+                  <w:rFonts w:ascii="Cambria Math" w:hAnsi="Cambria Math"/>
+                </w:rPr>
+                <m:t>+1</m:t>
+              </m:r>
+            </m:num>
+            <m:den>
+              <m:r>
+                <w:rPr>
+                  <w:rFonts w:ascii="Cambria Math" w:hAnsi="Cambria Math"/>
+                </w:rPr>
+                <m:t>2</m:t>
+              </m:r>
+            </m:den>
+          </m:f>
+        </m:oMath>
+      </m:oMathPara>
+    </w:p>
+    <w:p>
+      <w:pPr>
+        <w:rPr>
+          <w:rFonts w:eastAsiaTheme="minorEastAsia"/>
+        </w:rPr>
+      </w:pPr>
+      <w:r>
+        <w:rPr>
+          <w:rFonts w:eastAsiaTheme="minorEastAsia"/>
+        </w:rPr>
+        <w:t xml:space="preserve">This means that the number of nodes </w:t>
+      </w:r>
+      <w:r>
+        <w:rPr>
+          <w:rFonts w:eastAsiaTheme="minorEastAsia"/>
+        </w:rPr>
+        <w:t xml:space="preserve">that are removed </w:t>
+      </w:r>
+      <w:r>
+        <w:rPr>
+          <w:rFonts w:eastAsiaTheme="minorEastAsia"/>
+        </w:rPr>
+        <w:t>are</w:t>
+      </w:r>
+    </w:p>
+    <w:p>
+      <w:pPr>
+        <w:rPr>
+          <w:rFonts w:eastAsiaTheme="minorEastAsia"/>
+        </w:rPr>
+      </w:pPr>
+      <m:oMathPara>
+        <m:oMath>
+          <m:r>
+            <w:rPr>
+              <w:rFonts w:ascii="Cambria Math" w:eastAsiaTheme="minorEastAsia" w:hAnsi="Cambria Math"/>
+            </w:rPr>
+            <m:t>nodes</m:t>
+          </m:r>
+          <m:d>
+            <m:dPr>
+              <m:ctrlPr>
+                <w:rPr>
+                  <w:rFonts w:ascii="Cambria Math" w:eastAsiaTheme="minorEastAsia" w:hAnsi="Cambria Math"/>
+                  <w:i/>
+                </w:rPr>
+              </m:ctrlPr>
+            </m:dPr>
+            <m:e>
+              <m:r>
+                <w:rPr>
+                  <w:rFonts w:ascii="Cambria Math" w:eastAsiaTheme="minorEastAsia" w:hAnsi="Cambria Math"/>
+                </w:rPr>
+                <m:t>removed</m:t>
+              </m:r>
+            </m:e>
+          </m:d>
+          <m:r>
+            <w:rPr>
+              <w:rFonts w:ascii="Cambria Math" w:eastAsiaTheme="minorEastAsia" w:hAnsi="Cambria Math"/>
+            </w:rPr>
+            <m:t>=2,4,…,</m:t>
+          </m:r>
+          <m:sSub>
+            <m:sSubPr>
+              <m:ctrlPr>
+                <w:rPr>
+                  <w:rFonts w:ascii="Cambria Math" w:eastAsiaTheme="minorEastAsia" w:hAnsi="Cambria Math"/>
+                  <w:i/>
+                </w:rPr>
+              </m:ctrlPr>
+            </m:sSubPr>
+            <m:e>
+              <m:r>
+                <w:rPr>
+                  <w:rFonts w:ascii="Cambria Math" w:eastAsiaTheme="minorEastAsia" w:hAnsi="Cambria Math"/>
+                </w:rPr>
+                <m:t>s</m:t>
+              </m:r>
+            </m:e>
+            <m:sub>
+              <m:r>
+                <w:rPr>
+                  <w:rFonts w:ascii="Cambria Math" w:eastAsiaTheme="minorEastAsia" w:hAnsi="Cambria Math"/>
+                </w:rPr>
+                <m:t>j</m:t>
+              </m:r>
+            </m:sub>
+          </m:sSub>
+          <m:r>
+            <w:rPr>
+              <w:rFonts w:ascii="Cambria Math" w:eastAsiaTheme="minorEastAsia" w:hAnsi="Cambria Math"/>
+            </w:rPr>
+            <m:t>-1</m:t>
+          </m:r>
+        </m:oMath>
+      </m:oMathPara>
+    </w:p>
+    <w:p>
+      <w:pPr>
+        <w:rPr>
+          <w:rFonts w:eastAsiaTheme="minorEastAsia"/>
+        </w:rPr>
+      </w:pPr>
+      <w:r>
+        <w:rPr>
+          <w:rFonts w:eastAsiaTheme="minorEastAsia"/>
+        </w:rPr>
+        <w:t xml:space="preserve">Note that the 2nd and </w:t>
+      </w:r>
+      <m:oMath>
+        <m:sSub>
+          <m:sSubPr>
+            <m:ctrlPr>
+              <w:rPr>
+                <w:rFonts w:ascii="Cambria Math" w:eastAsiaTheme="minorEastAsia" w:hAnsi="Cambria Math"/>
+                <w:i/>
+              </w:rPr>
+            </m:ctrlPr>
+          </m:sSubPr>
+          <m:e>
+            <m:r>
+              <w:rPr>
+                <w:rFonts w:ascii="Cambria Math" w:eastAsiaTheme="minorEastAsia" w:hAnsi="Cambria Math"/>
+              </w:rPr>
+              <m:t>s</m:t>
+            </m:r>
+          </m:e>
+          <m:sub>
+            <m:r>
+              <w:rPr>
+                <w:rFonts w:ascii="Cambria Math" w:eastAsiaTheme="minorEastAsia" w:hAnsi="Cambria Math"/>
+              </w:rPr>
+              <m:t>j</m:t>
+            </m:r>
+          </m:sub>
+        </m:sSub>
+        <m:r>
+          <w:rPr>
+            <w:rFonts w:ascii="Cambria Math" w:eastAsiaTheme="minorEastAsia" w:hAnsi="Cambria Math"/>
+          </w:rPr>
+          <m:t>-1</m:t>
+        </m:r>
+      </m:oMath>
+      <w:r>
+        <w:rPr>
+          <w:rFonts w:eastAsiaTheme="minorEastAsia"/>
+        </w:rPr>
+        <w:t xml:space="preserve"> nodes are removed, therefore the reduction of nodes is symmetric.</w:t>
+      </w:r>
+    </w:p>
+    <w:p>
+      <w:pPr>
+        <w:pStyle w:val="Heading2"/>
+      </w:pPr>
+      <w:r>
+        <w:t>Restriction of even number of nodes</w:t>
+      </w:r>
+    </w:p>
+    <w:p>
+      <w:r>
+        <w:t xml:space="preserve">Here, restriction requires some extra work. </w:t>
+      </w:r>
+      <w:r>
+        <w:t xml:space="preserve">If the shape of </w:t>
+      </w:r>
+      <m:oMath>
+        <m:sSub>
+          <m:sSubPr>
+            <m:ctrlPr>
+              <w:rPr>
+                <w:rFonts w:ascii="Cambria Math" w:hAnsi="Cambria Math"/>
+                <w:i/>
+              </w:rPr>
+            </m:ctrlPr>
+          </m:sSubPr>
+          <m:e>
+            <m:r>
+              <w:rPr>
+                <w:rFonts w:ascii="Cambria Math" w:hAnsi="Cambria Math"/>
+              </w:rPr>
+              <m:t>s</m:t>
+            </m:r>
+          </m:e>
+          <m:sub>
+            <m:r>
+              <w:rPr>
+                <w:rFonts w:ascii="Cambria Math" w:hAnsi="Cambria Math"/>
+              </w:rPr>
+              <m:t>j</m:t>
+            </m:r>
+          </m:sub>
+        </m:sSub>
+      </m:oMath>
+      <w:r>
+        <w:rPr>
+          <w:rFonts w:eastAsiaTheme="minorEastAsia"/>
+        </w:rPr>
+        <w:t xml:space="preserve"> is even there will NOT be a remainder. </w:t>
+      </w:r>
+    </w:p>
+    <w:p>
+      <w:pPr>
+        <w:jc w:val="center"/>
+        <w:rPr>
+          <w:rFonts w:eastAsiaTheme="minorEastAsia"/>
+        </w:rPr>
+      </w:pPr>
+      <m:oMathPara>
+        <m:oMath>
+          <m:sSub>
+            <m:sSubPr>
+              <m:ctrlPr>
+                <w:rPr>
+                  <w:rFonts w:ascii="Cambria Math" w:hAnsi="Cambria Math"/>
+                  <w:i/>
+                </w:rPr>
+              </m:ctrlPr>
+            </m:sSubPr>
+            <m:e>
+              <m:r>
+                <w:rPr>
+                  <w:rFonts w:ascii="Cambria Math" w:hAnsi="Cambria Math"/>
+                </w:rPr>
+                <m:t>s</m:t>
+              </m:r>
+            </m:e>
+            <m:sub>
+              <m:r>
+                <w:rPr>
+                  <w:rFonts w:ascii="Cambria Math" w:hAnsi="Cambria Math"/>
+                </w:rPr>
+                <m:t>j+1</m:t>
+              </m:r>
+            </m:sub>
+          </m:sSub>
+          <m:r>
+            <w:rPr>
+              <w:rFonts w:ascii="Cambria Math" w:hAnsi="Cambria Math"/>
+            </w:rPr>
+            <m:t>=</m:t>
+          </m:r>
+          <m:f>
+            <m:fPr>
+              <m:ctrlPr>
+                <w:rPr>
+                  <w:rFonts w:ascii="Cambria Math" w:hAnsi="Cambria Math"/>
+                  <w:i/>
+                </w:rPr>
+              </m:ctrlPr>
+            </m:fPr>
+            <m:num>
+              <m:sSub>
+                <m:sSubPr>
+                  <m:ctrlPr>
+                    <w:rPr>
+                      <w:rFonts w:ascii="Cambria Math" w:hAnsi="Cambria Math"/>
+                      <w:i/>
+                    </w:rPr>
+                  </m:ctrlPr>
+                </m:sSubPr>
+                <m:e>
+                  <m:r>
+                    <w:rPr>
+                      <w:rFonts w:ascii="Cambria Math" w:hAnsi="Cambria Math"/>
+                    </w:rPr>
+                    <m:t>s</m:t>
+                  </m:r>
+                </m:e>
+                <m:sub>
+                  <m:r>
+                    <w:rPr>
+                      <w:rFonts w:ascii="Cambria Math" w:hAnsi="Cambria Math"/>
+                    </w:rPr>
+                    <m:t>j</m:t>
+                  </m:r>
+                </m:sub>
+              </m:sSub>
+            </m:num>
+            <m:den>
+              <m:r>
+                <w:rPr>
+                  <w:rFonts w:ascii="Cambria Math" w:hAnsi="Cambria Math"/>
+                </w:rPr>
+                <m:t>2</m:t>
+              </m:r>
+            </m:den>
+          </m:f>
+        </m:oMath>
+      </m:oMathPara>
+    </w:p>
+    <w:p>
+      <w:pPr>
+        <w:rPr>
+          <w:rFonts w:eastAsiaTheme="minorEastAsia"/>
+        </w:rPr>
+      </w:pPr>
+      <w:r>
+        <w:rPr>
+          <w:rFonts w:eastAsiaTheme="minorEastAsia"/>
+        </w:rPr>
+        <w:t xml:space="preserve">But the number of removed nodes must be </w:t>
+      </w:r>
+      <w:r>
+        <w:rPr>
+          <w:rFonts w:eastAsiaTheme="minorEastAsia"/>
+        </w:rPr>
+        <w:t xml:space="preserve">symmetric, therefore interpolation is necessary first, which reduces the shape by 1, let's denote this new shape by </w:t>
+      </w:r>
+      <m:oMath>
+        <m:sSubSup>
+          <m:sSubSupPr>
+            <m:ctrlPr>
+              <w:rPr>
+                <w:rFonts w:ascii="Cambria Math" w:eastAsiaTheme="minorEastAsia" w:hAnsi="Cambria Math"/>
+                <w:i/>
+              </w:rPr>
+            </m:ctrlPr>
+          </m:sSubSupPr>
+          <m:e>
+            <m:r>
+              <w:rPr>
+                <w:rFonts w:ascii="Cambria Math" w:eastAsiaTheme="minorEastAsia" w:hAnsi="Cambria Math"/>
+              </w:rPr>
+              <m:t>s</m:t>
+            </m:r>
+          </m:e>
+          <m:sub>
+            <m:r>
+              <w:rPr>
+                <w:rFonts w:ascii="Cambria Math" w:eastAsiaTheme="minorEastAsia" w:hAnsi="Cambria Math"/>
+              </w:rPr>
+              <m:t>j</m:t>
+            </m:r>
+          </m:sub>
+          <m:sup>
+            <m:r>
+              <w:rPr>
+                <w:rFonts w:ascii="Cambria Math" w:eastAsiaTheme="minorEastAsia" w:hAnsi="Cambria Math"/>
+              </w:rPr>
+              <m:t>*</m:t>
+            </m:r>
+          </m:sup>
+        </m:sSubSup>
+        <m:r>
+          <w:rPr>
+            <w:rFonts w:ascii="Cambria Math" w:eastAsiaTheme="minorEastAsia" w:hAnsi="Cambria Math"/>
+          </w:rPr>
+          <m:t>=</m:t>
+        </m:r>
+        <m:sSub>
+          <m:sSubPr>
+            <m:ctrlPr>
+              <w:rPr>
+                <w:rFonts w:ascii="Cambria Math" w:eastAsiaTheme="minorEastAsia" w:hAnsi="Cambria Math"/>
+                <w:i/>
+              </w:rPr>
+            </m:ctrlPr>
+          </m:sSubPr>
+          <m:e>
+            <m:r>
+              <w:rPr>
+                <w:rFonts w:ascii="Cambria Math" w:eastAsiaTheme="minorEastAsia" w:hAnsi="Cambria Math"/>
+              </w:rPr>
+              <m:t>s</m:t>
+            </m:r>
+          </m:e>
+          <m:sub>
+            <m:r>
+              <w:rPr>
+                <w:rFonts w:ascii="Cambria Math" w:eastAsiaTheme="minorEastAsia" w:hAnsi="Cambria Math"/>
+              </w:rPr>
+              <m:t>j</m:t>
+            </m:r>
+          </m:sub>
+        </m:sSub>
+        <m:r>
+          <w:rPr>
+            <w:rFonts w:ascii="Cambria Math" w:eastAsiaTheme="minorEastAsia" w:hAnsi="Cambria Math"/>
+          </w:rPr>
+          <m:t>-1</m:t>
+        </m:r>
+      </m:oMath>
+      <w:r>
+        <w:rPr>
+          <w:rFonts w:eastAsiaTheme="minorEastAsia"/>
+        </w:rPr>
+        <w:t>. The nodes removed will then be</w:t>
+      </w:r>
+    </w:p>
+    <w:p>
+      <w:pPr>
+        <w:rPr>
+          <w:rFonts w:eastAsiaTheme="minorEastAsia"/>
+        </w:rPr>
+      </w:pPr>
+      <m:oMathPara>
+        <m:oMath>
+          <m:r>
+            <w:rPr>
+              <w:rFonts w:ascii="Cambria Math" w:eastAsiaTheme="minorEastAsia" w:hAnsi="Cambria Math"/>
+            </w:rPr>
+            <m:t>nodes</m:t>
+          </m:r>
+          <m:d>
+            <m:dPr>
+              <m:ctrlPr>
+                <w:rPr>
+                  <w:rFonts w:ascii="Cambria Math" w:eastAsiaTheme="minorEastAsia" w:hAnsi="Cambria Math"/>
+                  <w:i/>
+                </w:rPr>
+              </m:ctrlPr>
+            </m:dPr>
+            <m:e>
+              <m:r>
+                <w:rPr>
+                  <w:rFonts w:ascii="Cambria Math" w:eastAsiaTheme="minorEastAsia" w:hAnsi="Cambria Math"/>
+                </w:rPr>
+                <m:t>removed</m:t>
+              </m:r>
+            </m:e>
+          </m:d>
+          <m:r>
+            <w:rPr>
+              <w:rFonts w:ascii="Cambria Math" w:eastAsiaTheme="minorEastAsia" w:hAnsi="Cambria Math"/>
+            </w:rPr>
+            <m:t>=</m:t>
+          </m:r>
+          <m:sSup>
+            <m:sSupPr>
+              <m:ctrlPr>
+                <w:rPr>
+                  <w:rFonts w:ascii="Cambria Math" w:eastAsiaTheme="minorEastAsia" w:hAnsi="Cambria Math"/>
+                  <w:i/>
+                </w:rPr>
+              </m:ctrlPr>
+            </m:sSupPr>
+            <m:e>
+              <m:r>
+                <w:rPr>
+                  <w:rFonts w:ascii="Cambria Math" w:eastAsiaTheme="minorEastAsia" w:hAnsi="Cambria Math"/>
+                </w:rPr>
+                <m:t>2</m:t>
+              </m:r>
+            </m:e>
+            <m:sup>
+              <m:r>
+                <w:rPr>
+                  <w:rFonts w:ascii="Cambria Math" w:eastAsiaTheme="minorEastAsia" w:hAnsi="Cambria Math"/>
+                </w:rPr>
+                <m:t>*</m:t>
+              </m:r>
+            </m:sup>
+          </m:sSup>
+          <m:r>
+            <w:rPr>
+              <w:rFonts w:ascii="Cambria Math" w:eastAsiaTheme="minorEastAsia" w:hAnsi="Cambria Math"/>
+            </w:rPr>
+            <m:t>,</m:t>
+          </m:r>
+          <m:sSup>
+            <m:sSupPr>
+              <m:ctrlPr>
+                <w:rPr>
+                  <w:rFonts w:ascii="Cambria Math" w:eastAsiaTheme="minorEastAsia" w:hAnsi="Cambria Math"/>
+                  <w:i/>
+                </w:rPr>
+              </m:ctrlPr>
+            </m:sSupPr>
+            <m:e>
+              <m:r>
+                <w:rPr>
+                  <w:rFonts w:ascii="Cambria Math" w:eastAsiaTheme="minorEastAsia" w:hAnsi="Cambria Math"/>
+                </w:rPr>
+                <m:t>4</m:t>
+              </m:r>
+            </m:e>
+            <m:sup>
+              <m:r>
+                <w:rPr>
+                  <w:rFonts w:ascii="Cambria Math" w:eastAsiaTheme="minorEastAsia" w:hAnsi="Cambria Math"/>
+                </w:rPr>
+                <m:t>*</m:t>
+              </m:r>
+            </m:sup>
+          </m:sSup>
+          <m:r>
+            <w:rPr>
+              <w:rFonts w:ascii="Cambria Math" w:eastAsiaTheme="minorEastAsia" w:hAnsi="Cambria Math"/>
+            </w:rPr>
+            <m:t>,…,</m:t>
+          </m:r>
+          <m:sSubSup>
+            <m:sSubSupPr>
+              <m:ctrlPr>
+                <w:rPr>
+                  <w:rFonts w:ascii="Cambria Math" w:eastAsiaTheme="minorEastAsia" w:hAnsi="Cambria Math"/>
+                  <w:i/>
+                </w:rPr>
+              </m:ctrlPr>
+            </m:sSubSupPr>
+            <m:e>
+              <m:r>
+                <w:rPr>
+                  <w:rFonts w:ascii="Cambria Math" w:eastAsiaTheme="minorEastAsia" w:hAnsi="Cambria Math"/>
+                </w:rPr>
+                <m:t>s</m:t>
+              </m:r>
+            </m:e>
+            <m:sub>
+              <m:r>
+                <w:rPr>
+                  <w:rFonts w:ascii="Cambria Math" w:eastAsiaTheme="minorEastAsia" w:hAnsi="Cambria Math"/>
+                </w:rPr>
+                <m:t>j</m:t>
+              </m:r>
+            </m:sub>
+            <m:sup>
+              <m:r>
+                <w:rPr>
+                  <w:rFonts w:ascii="Cambria Math" w:eastAsiaTheme="minorEastAsia" w:hAnsi="Cambria Math"/>
+                </w:rPr>
+                <m:t>*</m:t>
+              </m:r>
+            </m:sup>
+          </m:sSubSup>
+          <m:r>
+            <w:rPr>
+              <w:rFonts w:ascii="Cambria Math" w:eastAsiaTheme="minorEastAsia" w:hAnsi="Cambria Math"/>
+            </w:rPr>
+            <m:t>-1</m:t>
+          </m:r>
+        </m:oMath>
+      </m:oMathPara>
+    </w:p>
+    <w:p>
+      <w:pPr>
+        <w:rPr>
+          <w:rFonts w:eastAsiaTheme="minorEastAsia"/>
+        </w:rPr>
+      </w:pPr>
+      <w:r>
+        <w:rPr>
+          <w:rFonts w:eastAsiaTheme="minorEastAsia"/>
+        </w:rPr>
+        <w:t xml:space="preserve">The stars indicate that these nodes are the result of interpolation to a grid of size </w:t>
+      </w:r>
+      <m:oMath>
+        <m:sSub>
+          <m:sSubPr>
+            <m:ctrlPr>
+              <w:rPr>
+                <w:rFonts w:ascii="Cambria Math" w:eastAsiaTheme="minorEastAsia" w:hAnsi="Cambria Math"/>
+                <w:i/>
+              </w:rPr>
+            </m:ctrlPr>
+          </m:sSubPr>
+          <m:e>
+            <m:r>
+              <w:rPr>
+                <w:rFonts w:ascii="Cambria Math" w:eastAsiaTheme="minorEastAsia" w:hAnsi="Cambria Math"/>
+              </w:rPr>
+              <m:t>s</m:t>
+            </m:r>
+          </m:e>
+          <m:sub>
+            <m:r>
+              <w:rPr>
+                <w:rFonts w:ascii="Cambria Math" w:eastAsiaTheme="minorEastAsia" w:hAnsi="Cambria Math"/>
+              </w:rPr>
+              <m:t>j</m:t>
+            </m:r>
+          </m:sub>
+        </m:sSub>
+        <m:r>
+          <w:rPr>
+            <w:rFonts w:ascii="Cambria Math" w:eastAsiaTheme="minorEastAsia" w:hAnsi="Cambria Math"/>
+          </w:rPr>
+          <m:t>-1</m:t>
+        </m:r>
+      </m:oMath>
+      <w:r>
+        <w:rPr>
+          <w:rFonts w:eastAsiaTheme="minorEastAsia"/>
+        </w:rPr>
+        <w:t xml:space="preserve"> first.</w:t>
+      </w:r>
+    </w:p>
+    <w:p>
+      <w:pPr>
+        <w:pStyle w:val="Heading1"/>
+      </w:pPr>
+      <w:r>
+        <w:lastRenderedPageBreak/>
+        <w:t>Prolongate (interpolation)</w:t>
+      </w:r>
+    </w:p>
+    <w:p>
+      <w:r>
+        <w:t>In order to prolongate, a routine was developed to linearly interpolate along one direction</w:t>
       </w:r>
       <w:r>
         <w:t xml:space="preserve"> at a time:</w:t>
@@ -138,7 +1149,7 @@
                   <pic:spPr bwMode="auto">
                     <a:xfrm>
                       <a:off x="0" y="0"/>
-                      <a:ext cx="984551" cy="487752"/>
+                      <a:ext cx="979054" cy="485029"/>
                     </a:xfrm>
                     <a:prstGeom prst="rect">
                       <a:avLst/>
@@ -317,6 +1328,14 @@
       </w:r>
     </w:p>
     <w:p>
+      <w:pPr>
+        <w:pStyle w:val="Heading2"/>
+      </w:pPr>
+      <w:r>
+        <w:t>Odd number of nodes</w:t>
+      </w:r>
+    </w:p>
+    <w:p>
       <w:r>
         <w:t xml:space="preserve">In order to restrict, a routine was developed to linearly interpolate and then average local function values along one direction at a time: </w:t>
       </w:r>
@@ -574,6 +1593,272 @@
       </w:r>
     </w:p>
     <w:p>
+      <w:pPr>
+        <w:pStyle w:val="Heading2"/>
+      </w:pPr>
+      <w:r>
+        <w:t>Even number of nodes</w:t>
+      </w:r>
+    </w:p>
+    <w:p>
+      <w:r>
+        <w:t xml:space="preserve">In order to restrict, a routine was developed to linearly interpolate and then average local function values along one direction at a time: </w:t>
+      </w:r>
+    </w:p>
+    <w:p>
+      <w:r>
+        <w:rPr>
+          <w:noProof/>
+        </w:rPr>
+        <w:drawing>
+          <wp:inline distT="0" distB="0" distL="0" distR="0">
+            <wp:extent cx="1559584" cy="1559584"/>
+            <wp:effectExtent l="19050" t="0" r="2516" b="0"/>
+            <wp:docPr id="1" name="Picture 5"/>
+            <wp:cNvGraphicFramePr>
+              <a:graphicFrameLocks xmlns:a="http://schemas.openxmlformats.org/drawingml/2006/main" noChangeAspect="1"/>
+            </wp:cNvGraphicFramePr>
+            <a:graphic xmlns:a="http://schemas.openxmlformats.org/drawingml/2006/main">
+              <a:graphicData uri="http://schemas.openxmlformats.org/drawingml/2006/picture">
+                <pic:pic xmlns:pic="http://schemas.openxmlformats.org/drawingml/2006/picture">
+                  <pic:nvPicPr>
+                    <pic:cNvPr id="0" name="Picture 5"/>
+                    <pic:cNvPicPr>
+                      <a:picLocks noChangeAspect="1" noChangeArrowheads="1"/>
+                    </pic:cNvPicPr>
+                  </pic:nvPicPr>
+                  <pic:blipFill>
+                    <a:blip r:embed="rId9"/>
+                    <a:srcRect/>
+                    <a:stretch>
+                      <a:fillRect/>
+                    </a:stretch>
+                  </pic:blipFill>
+                  <pic:spPr bwMode="auto">
+                    <a:xfrm>
+                      <a:off x="0" y="0"/>
+                      <a:ext cx="1560276" cy="1560276"/>
+                    </a:xfrm>
+                    <a:prstGeom prst="rect">
+                      <a:avLst/>
+                    </a:prstGeom>
+                    <a:noFill/>
+                    <a:ln w="9525">
+                      <a:noFill/>
+                      <a:miter lim="800000"/>
+                      <a:headEnd/>
+                      <a:tailEnd/>
+                    </a:ln>
+                  </pic:spPr>
+                </pic:pic>
+              </a:graphicData>
+            </a:graphic>
+          </wp:inline>
+        </w:drawing>
+      </w:r>
+      <w:r>
+        <w:rPr>
+          <w:noProof/>
+        </w:rPr>
+        <w:drawing>
+          <wp:inline distT="0" distB="0" distL="0" distR="0">
+            <wp:extent cx="979054" cy="485029"/>
+            <wp:effectExtent l="19050" t="0" r="0" b="0"/>
+            <wp:docPr id="2" name="Picture 4"/>
+            <wp:cNvGraphicFramePr>
+              <a:graphicFrameLocks xmlns:a="http://schemas.openxmlformats.org/drawingml/2006/main" noChangeAspect="1"/>
+            </wp:cNvGraphicFramePr>
+            <a:graphic xmlns:a="http://schemas.openxmlformats.org/drawingml/2006/main">
+              <a:graphicData uri="http://schemas.openxmlformats.org/drawingml/2006/picture">
+                <pic:pic xmlns:pic="http://schemas.openxmlformats.org/drawingml/2006/picture">
+                  <pic:nvPicPr>
+                    <pic:cNvPr id="0" name="Picture 4"/>
+                    <pic:cNvPicPr>
+                      <a:picLocks noChangeAspect="1" noChangeArrowheads="1"/>
+                    </pic:cNvPicPr>
+                  </pic:nvPicPr>
+                  <pic:blipFill>
+                    <a:blip r:embed="rId6"/>
+                    <a:srcRect/>
+                    <a:stretch>
+                      <a:fillRect/>
+                    </a:stretch>
+                  </pic:blipFill>
+                  <pic:spPr bwMode="auto">
+                    <a:xfrm>
+                      <a:off x="0" y="0"/>
+                      <a:ext cx="984551" cy="487752"/>
+                    </a:xfrm>
+                    <a:prstGeom prst="rect">
+                      <a:avLst/>
+                    </a:prstGeom>
+                    <a:noFill/>
+                    <a:ln w="9525">
+                      <a:noFill/>
+                      <a:miter lim="800000"/>
+                      <a:headEnd/>
+                      <a:tailEnd/>
+                    </a:ln>
+                  </pic:spPr>
+                </pic:pic>
+              </a:graphicData>
+            </a:graphic>
+          </wp:inline>
+        </w:drawing>
+      </w:r>
+      <w:r>
+        <w:rPr>
+          <w:noProof/>
+        </w:rPr>
+        <w:drawing>
+          <wp:inline distT="0" distB="0" distL="0" distR="0">
+            <wp:extent cx="1568210" cy="1568210"/>
+            <wp:effectExtent l="19050" t="0" r="0" b="0"/>
+            <wp:docPr id="3" name="Picture 6"/>
+            <wp:cNvGraphicFramePr>
+              <a:graphicFrameLocks xmlns:a="http://schemas.openxmlformats.org/drawingml/2006/main" noChangeAspect="1"/>
+            </wp:cNvGraphicFramePr>
+            <a:graphic xmlns:a="http://schemas.openxmlformats.org/drawingml/2006/main">
+              <a:graphicData uri="http://schemas.openxmlformats.org/drawingml/2006/picture">
+                <pic:pic xmlns:pic="http://schemas.openxmlformats.org/drawingml/2006/picture">
+                  <pic:nvPicPr>
+                    <pic:cNvPr id="0" name="Picture 6"/>
+                    <pic:cNvPicPr>
+                      <a:picLocks noChangeAspect="1" noChangeArrowheads="1"/>
+                    </pic:cNvPicPr>
+                  </pic:nvPicPr>
+                  <pic:blipFill>
+                    <a:blip r:embed="rId10"/>
+                    <a:srcRect/>
+                    <a:stretch>
+                      <a:fillRect/>
+                    </a:stretch>
+                  </pic:blipFill>
+                  <pic:spPr bwMode="auto">
+                    <a:xfrm>
+                      <a:off x="0" y="0"/>
+                      <a:ext cx="1568906" cy="1568906"/>
+                    </a:xfrm>
+                    <a:prstGeom prst="rect">
+                      <a:avLst/>
+                    </a:prstGeom>
+                    <a:noFill/>
+                    <a:ln w="9525">
+                      <a:noFill/>
+                      <a:miter lim="800000"/>
+                      <a:headEnd/>
+                      <a:tailEnd/>
+                    </a:ln>
+                  </pic:spPr>
+                </pic:pic>
+              </a:graphicData>
+            </a:graphic>
+          </wp:inline>
+        </w:drawing>
+      </w:r>
+      <w:r>
+        <w:rPr>
+          <w:noProof/>
+        </w:rPr>
+        <w:drawing>
+          <wp:inline distT="0" distB="0" distL="0" distR="0">
+            <wp:extent cx="979054" cy="485029"/>
+            <wp:effectExtent l="19050" t="0" r="0" b="0"/>
+            <wp:docPr id="6" name="Picture 4"/>
+            <wp:cNvGraphicFramePr>
+              <a:graphicFrameLocks xmlns:a="http://schemas.openxmlformats.org/drawingml/2006/main" noChangeAspect="1"/>
+            </wp:cNvGraphicFramePr>
+            <a:graphic xmlns:a="http://schemas.openxmlformats.org/drawingml/2006/main">
+              <a:graphicData uri="http://schemas.openxmlformats.org/drawingml/2006/picture">
+                <pic:pic xmlns:pic="http://schemas.openxmlformats.org/drawingml/2006/picture">
+                  <pic:nvPicPr>
+                    <pic:cNvPr id="0" name="Picture 4"/>
+                    <pic:cNvPicPr>
+                      <a:picLocks noChangeAspect="1" noChangeArrowheads="1"/>
+                    </pic:cNvPicPr>
+                  </pic:nvPicPr>
+                  <pic:blipFill>
+                    <a:blip r:embed="rId6"/>
+                    <a:srcRect/>
+                    <a:stretch>
+                      <a:fillRect/>
+                    </a:stretch>
+                  </pic:blipFill>
+                  <pic:spPr bwMode="auto">
+                    <a:xfrm>
+                      <a:off x="0" y="0"/>
+                      <a:ext cx="984551" cy="487752"/>
+                    </a:xfrm>
+                    <a:prstGeom prst="rect">
+                      <a:avLst/>
+                    </a:prstGeom>
+                    <a:noFill/>
+                    <a:ln w="9525">
+                      <a:noFill/>
+                      <a:miter lim="800000"/>
+                      <a:headEnd/>
+                      <a:tailEnd/>
+                    </a:ln>
+                  </pic:spPr>
+                </pic:pic>
+              </a:graphicData>
+            </a:graphic>
+          </wp:inline>
+        </w:drawing>
+      </w:r>
+      <w:r>
+        <w:rPr>
+          <w:noProof/>
+        </w:rPr>
+        <w:drawing>
+          <wp:inline distT="0" distB="0" distL="0" distR="0">
+            <wp:extent cx="1602716" cy="1602716"/>
+            <wp:effectExtent l="19050" t="0" r="0" b="0"/>
+            <wp:docPr id="7" name="Picture 3"/>
+            <wp:cNvGraphicFramePr>
+              <a:graphicFrameLocks xmlns:a="http://schemas.openxmlformats.org/drawingml/2006/main" noChangeAspect="1"/>
+            </wp:cNvGraphicFramePr>
+            <a:graphic xmlns:a="http://schemas.openxmlformats.org/drawingml/2006/main">
+              <a:graphicData uri="http://schemas.openxmlformats.org/drawingml/2006/picture">
+                <pic:pic xmlns:pic="http://schemas.openxmlformats.org/drawingml/2006/picture">
+                  <pic:nvPicPr>
+                    <pic:cNvPr id="0" name="Picture 3"/>
+                    <pic:cNvPicPr>
+                      <a:picLocks noChangeAspect="1" noChangeArrowheads="1"/>
+                    </pic:cNvPicPr>
+                  </pic:nvPicPr>
+                  <pic:blipFill>
+                    <a:blip r:embed="rId5"/>
+                    <a:srcRect/>
+                    <a:stretch>
+                      <a:fillRect/>
+                    </a:stretch>
+                  </pic:blipFill>
+                  <pic:spPr bwMode="auto">
+                    <a:xfrm>
+                      <a:off x="0" y="0"/>
+                      <a:ext cx="1598491" cy="1598491"/>
+                    </a:xfrm>
+                    <a:prstGeom prst="rect">
+                      <a:avLst/>
+                    </a:prstGeom>
+                    <a:noFill/>
+                    <a:ln w="9525">
+                      <a:noFill/>
+                      <a:miter lim="800000"/>
+                      <a:headEnd/>
+                      <a:tailEnd/>
+                    </a:ln>
+                  </pic:spPr>
+                </pic:pic>
+              </a:graphicData>
+            </a:graphic>
+          </wp:inline>
+        </w:drawing>
+      </w:r>
+    </w:p>
+    <w:p/>
+    <w:p>
       <w:r>
         <w:t>Linearly interpolating we have</w:t>
       </w:r>
@@ -865,6 +2150,7 @@
         <w:rPr>
           <w:rFonts w:eastAsiaTheme="minorEastAsia"/>
         </w:rPr>
+        <w:lastRenderedPageBreak/>
         <w:t xml:space="preserve">Solving for the </w:t>
       </w:r>
       <w:r>
@@ -1424,7 +2710,6 @@
         <w:pStyle w:val="Heading1"/>
       </w:pPr>
       <w:r>
-        <w:lastRenderedPageBreak/>
         <w:t>V-Cycle</w:t>
       </w:r>
       <w:r>
@@ -1851,35 +3136,7 @@
         <w:rPr>
           <w:rFonts w:eastAsiaTheme="minorEastAsia"/>
         </w:rPr>
-        <w:t xml:space="preserve">) </w:t>
-      </w:r>
-      <w:proofErr w:type="spellStart"/>
-      <w:r>
-        <w:rPr>
-          <w:rFonts w:eastAsiaTheme="minorEastAsia"/>
-        </w:rPr>
-        <w:t>Prolongate</w:t>
-      </w:r>
-      <w:proofErr w:type="spellEnd"/>
-      <w:r>
-        <w:rPr>
-          <w:rFonts w:eastAsiaTheme="minorEastAsia"/>
-        </w:rPr>
-        <w:t xml:space="preserve"> </w:t>
-      </w:r>
-      <w:proofErr w:type="spellStart"/>
-      <w:r>
-        <w:rPr>
-          <w:rFonts w:eastAsiaTheme="minorEastAsia"/>
-        </w:rPr>
-        <w:t>coarse</w:t>
-      </w:r>
-      <w:proofErr w:type="spellEnd"/>
-      <w:r>
-        <w:rPr>
-          <w:rFonts w:eastAsiaTheme="minorEastAsia"/>
-        </w:rPr>
-        <w:t xml:space="preserve"> correction</w:t>
+        <w:t>) Prolongate coarse correction</w:t>
       </w:r>
     </w:p>
     <w:p>
@@ -2006,13 +3263,7 @@
                 <w:rPr>
                   <w:rFonts w:ascii="Cambria Math" w:eastAsiaTheme="minorEastAsia" w:hAnsi="Cambria Math"/>
                 </w:rPr>
-                <m:t>c</m:t>
-              </m:r>
-              <m:r>
-                <w:rPr>
-                  <w:rFonts w:ascii="Cambria Math" w:eastAsiaTheme="minorEastAsia" w:hAnsi="Cambria Math"/>
-                </w:rPr>
-                <m:t>orrection</m:t>
+                <m:t>correction</m:t>
               </m:r>
             </m:sub>
           </m:sSub>
@@ -2066,11 +3317,9 @@
       <w:pPr>
         <w:pStyle w:val="Heading1"/>
       </w:pPr>
-      <w:proofErr w:type="spellStart"/>
       <w:r>
         <w:t>MGCycle</w:t>
       </w:r>
-      <w:proofErr w:type="spellEnd"/>
     </w:p>
     <w:p/>
     <w:p/>

</xml_diff>